<commit_message>
Fix read database of TeacherView
Note:
- TeacherView add Phòng ban -> nhiệm vụ ngày mai
</commit_message>
<xml_diff>
--- a/KHUNG CHƯƠNG TRÌNH QUẢN LÝ TRUNG TÂM NGOẠI NGỮ.docx
+++ b/KHUNG CHƯƠNG TRÌNH QUẢN LÝ TRUNG TÂM NGOẠI NGỮ.docx
@@ -297,7 +297,18 @@
     </w:p>
     <w:p>
       <w:r>
-        <w:t>- master.xml – Dữ liệu cán bộ giảng viên, quản lý theo mã Cán bộ</w:t>
+        <w:t xml:space="preserve">- </w:t>
+      </w:r>
+      <w:r>
+        <w:t>teacher</w:t>
+      </w:r>
+      <w:r>
+        <w:t>.xml – Dữ liệu cán bộ giảng viên, quản lý theo mã Cán bộ</w:t>
+      </w:r>
+    </w:p>
+    <w:p>
+      <w:r>
+        <w:t>- lanhdao.xml – Dữ liệu lãnh đạo trung tâm, quản lý theo mã Lãnh đạo</w:t>
       </w:r>
     </w:p>
     <w:p>

</xml_diff>